<commit_message>
Fix: moved the correct myClonable. All is working.
</commit_message>
<xml_diff>
--- a/johannes_Akse_report.docx
+++ b/johannes_Akse_report.docx
@@ -438,6 +438,26 @@
           <w:lang w:val="en-US"/>
         </w:rPr>
         <w:t>How to give a newly created object an array of objects without loosing the objects in the array?</w:t>
+      </w:r>
+    </w:p>
+    <w:p>
+      <w:pPr>
+        <w:rPr>
+          <w:lang w:val="en-US"/>
+        </w:rPr>
+      </w:pPr>
+    </w:p>
+    <w:p>
+      <w:pPr>
+        <w:rPr>
+          <w:lang w:val="en-US"/>
+        </w:rPr>
+      </w:pPr>
+      <w:r>
+        <w:rPr>
+          <w:lang w:val="en-US"/>
+        </w:rPr>
+        <w:t>Sjekk ordinary updat pending</w:t>
       </w:r>
     </w:p>
     <w:p>

</xml_diff>